<commit_message>
added proof in documentation
</commit_message>
<xml_diff>
--- a/documentation.docx
+++ b/documentation.docx
@@ -103,38 +103,210 @@
           <w:sz w:val="32"/>
           <w:szCs w:val="32"/>
         </w:rPr>
-        <w:t>er capable of accurately interpreting blood test results to assist</w:t>
-      </w:r>
-      <w:r>
+        <w:t>er capable of accurately interpreting blood test results to assist users with queries about their blood report or lifestyle.</w:t>
+      </w:r>
+    </w:p>
+    <w:p>
+      <w:pPr>
+        <w:pStyle w:val="ListParagraph"/>
+        <w:numPr>
+          <w:ilvl w:val="1"/>
+          <w:numId w:val="3"/>
+        </w:numPr>
+        <w:rPr>
+          <w:b/>
+          <w:bCs/>
+          <w:sz w:val="36"/>
+          <w:szCs w:val="36"/>
+        </w:rPr>
+      </w:pPr>
+      <w:r>
+        <w:rPr>
+          <w:b/>
+          <w:bCs/>
+          <w:sz w:val="36"/>
+          <w:szCs w:val="36"/>
+        </w:rPr>
+        <w:t>Objectives</w:t>
+      </w:r>
+    </w:p>
+    <w:p>
+      <w:pPr>
+        <w:pStyle w:val="ListParagraph"/>
+        <w:numPr>
+          <w:ilvl w:val="2"/>
+          <w:numId w:val="1"/>
+        </w:numPr>
         <w:rPr>
           <w:sz w:val="32"/>
           <w:szCs w:val="32"/>
         </w:rPr>
-        <w:t xml:space="preserve"> users with queries about their blood report or lifestyle.</w:t>
-      </w:r>
-    </w:p>
-    <w:p>
-      <w:pPr>
-        <w:pStyle w:val="ListParagraph"/>
-        <w:numPr>
-          <w:ilvl w:val="1"/>
-          <w:numId w:val="3"/>
+      </w:pPr>
+      <w:r>
+        <w:rPr>
+          <w:sz w:val="32"/>
+          <w:szCs w:val="32"/>
+        </w:rPr>
+        <w:t xml:space="preserve">Develop an </w:t>
+      </w:r>
+      <w:r>
+        <w:rPr>
+          <w:sz w:val="32"/>
+          <w:szCs w:val="32"/>
+        </w:rPr>
+        <w:t>Agentic</w:t>
+      </w:r>
+      <w:r>
+        <w:rPr>
+          <w:sz w:val="32"/>
+          <w:szCs w:val="32"/>
+        </w:rPr>
+        <w:t xml:space="preserve"> </w:t>
+      </w:r>
+      <w:r>
+        <w:rPr>
+          <w:sz w:val="32"/>
+          <w:szCs w:val="32"/>
+        </w:rPr>
+        <w:t>approach</w:t>
+      </w:r>
+      <w:r>
+        <w:rPr>
+          <w:sz w:val="32"/>
+          <w:szCs w:val="32"/>
+        </w:rPr>
+        <w:t xml:space="preserve"> to </w:t>
+      </w:r>
+      <w:proofErr w:type="spellStart"/>
+      <w:r>
+        <w:rPr>
+          <w:sz w:val="32"/>
+          <w:szCs w:val="32"/>
+        </w:rPr>
+        <w:t>analyze</w:t>
+      </w:r>
+      <w:proofErr w:type="spellEnd"/>
+      <w:r>
+        <w:rPr>
+          <w:sz w:val="32"/>
+          <w:szCs w:val="32"/>
+        </w:rPr>
+        <w:t xml:space="preserve"> blood test results</w:t>
+      </w:r>
+      <w:r>
+        <w:rPr>
+          <w:sz w:val="32"/>
+          <w:szCs w:val="32"/>
+        </w:rPr>
+        <w:t>.</w:t>
+      </w:r>
+    </w:p>
+    <w:p>
+      <w:pPr>
+        <w:pStyle w:val="ListParagraph"/>
+        <w:numPr>
+          <w:ilvl w:val="2"/>
+          <w:numId w:val="1"/>
+        </w:numPr>
+        <w:rPr>
+          <w:sz w:val="32"/>
+          <w:szCs w:val="32"/>
+        </w:rPr>
+      </w:pPr>
+      <w:r>
+        <w:rPr>
+          <w:sz w:val="32"/>
+          <w:szCs w:val="32"/>
+        </w:rPr>
+        <w:t>Provide helpful response for the user.</w:t>
+      </w:r>
+    </w:p>
+    <w:p>
+      <w:pPr>
+        <w:pStyle w:val="ListParagraph"/>
+        <w:numPr>
+          <w:ilvl w:val="2"/>
+          <w:numId w:val="1"/>
+        </w:numPr>
+        <w:rPr>
+          <w:sz w:val="32"/>
+          <w:szCs w:val="32"/>
+        </w:rPr>
+      </w:pPr>
+      <w:r>
+        <w:rPr>
+          <w:sz w:val="32"/>
+          <w:szCs w:val="32"/>
+        </w:rPr>
+        <w:t>Search internet for articles that fit the person’s needs.</w:t>
+      </w:r>
+    </w:p>
+    <w:p>
+      <w:pPr>
+        <w:pStyle w:val="ListParagraph"/>
+        <w:numPr>
+          <w:ilvl w:val="2"/>
+          <w:numId w:val="1"/>
+        </w:numPr>
+        <w:rPr>
+          <w:sz w:val="32"/>
+          <w:szCs w:val="32"/>
+        </w:rPr>
+      </w:pPr>
+      <w:r>
+        <w:rPr>
+          <w:sz w:val="32"/>
+          <w:szCs w:val="32"/>
+        </w:rPr>
+        <w:t>Make health recommendations based on the blood test.</w:t>
+      </w:r>
+    </w:p>
+    <w:p>
+      <w:pPr>
+        <w:pStyle w:val="ListParagraph"/>
+        <w:numPr>
+          <w:ilvl w:val="0"/>
+          <w:numId w:val="1"/>
         </w:numPr>
         <w:rPr>
           <w:b/>
           <w:bCs/>
-          <w:sz w:val="36"/>
-          <w:szCs w:val="36"/>
+          <w:sz w:val="48"/>
+          <w:szCs w:val="48"/>
         </w:rPr>
       </w:pPr>
       <w:r>
         <w:rPr>
           <w:b/>
           <w:bCs/>
-          <w:sz w:val="36"/>
-          <w:szCs w:val="36"/>
-        </w:rPr>
-        <w:t>Objectives</w:t>
+          <w:sz w:val="48"/>
+          <w:szCs w:val="48"/>
+        </w:rPr>
+        <w:t>Technology/Framework/Libraries</w:t>
+      </w:r>
+    </w:p>
+    <w:p>
+      <w:pPr>
+        <w:pStyle w:val="ListParagraph"/>
+        <w:numPr>
+          <w:ilvl w:val="1"/>
+          <w:numId w:val="1"/>
+        </w:numPr>
+        <w:rPr>
+          <w:b/>
+          <w:bCs/>
+          <w:sz w:val="36"/>
+          <w:szCs w:val="36"/>
+        </w:rPr>
+      </w:pPr>
+      <w:r>
+        <w:rPr>
+          <w:b/>
+          <w:bCs/>
+          <w:sz w:val="36"/>
+          <w:szCs w:val="36"/>
+        </w:rPr>
+        <w:t xml:space="preserve">Programming Language: </w:t>
       </w:r>
     </w:p>
     <w:p>
@@ -145,67 +317,42 @@
           <w:numId w:val="1"/>
         </w:numPr>
         <w:rPr>
-          <w:sz w:val="32"/>
-          <w:szCs w:val="32"/>
-        </w:rPr>
-      </w:pPr>
-      <w:r>
-        <w:rPr>
-          <w:sz w:val="32"/>
-          <w:szCs w:val="32"/>
-        </w:rPr>
-        <w:t xml:space="preserve">Develop an </w:t>
-      </w:r>
-      <w:r>
-        <w:rPr>
-          <w:sz w:val="32"/>
-          <w:szCs w:val="32"/>
-        </w:rPr>
-        <w:t>Agentic</w:t>
-      </w:r>
-      <w:r>
-        <w:rPr>
-          <w:sz w:val="32"/>
-          <w:szCs w:val="32"/>
-        </w:rPr>
-        <w:t xml:space="preserve"> </w:t>
-      </w:r>
-      <w:r>
-        <w:rPr>
-          <w:sz w:val="32"/>
-          <w:szCs w:val="32"/>
-        </w:rPr>
-        <w:t>approach</w:t>
-      </w:r>
-      <w:r>
-        <w:rPr>
-          <w:sz w:val="32"/>
-          <w:szCs w:val="32"/>
-        </w:rPr>
-        <w:t xml:space="preserve"> to </w:t>
-      </w:r>
-      <w:proofErr w:type="spellStart"/>
-      <w:r>
-        <w:rPr>
-          <w:sz w:val="32"/>
-          <w:szCs w:val="32"/>
-        </w:rPr>
-        <w:t>analyze</w:t>
-      </w:r>
-      <w:proofErr w:type="spellEnd"/>
-      <w:r>
-        <w:rPr>
-          <w:sz w:val="32"/>
-          <w:szCs w:val="32"/>
-        </w:rPr>
-        <w:t xml:space="preserve"> blood test results</w:t>
-      </w:r>
-      <w:r>
-        <w:rPr>
-          <w:sz w:val="32"/>
-          <w:szCs w:val="32"/>
-        </w:rPr>
-        <w:t>.</w:t>
+          <w:b/>
+          <w:bCs/>
+          <w:sz w:val="36"/>
+          <w:szCs w:val="36"/>
+        </w:rPr>
+      </w:pPr>
+      <w:r>
+        <w:rPr>
+          <w:sz w:val="36"/>
+          <w:szCs w:val="36"/>
+        </w:rPr>
+        <w:t>Python</w:t>
+      </w:r>
+    </w:p>
+    <w:p>
+      <w:pPr>
+        <w:pStyle w:val="ListParagraph"/>
+        <w:numPr>
+          <w:ilvl w:val="1"/>
+          <w:numId w:val="1"/>
+        </w:numPr>
+        <w:rPr>
+          <w:b/>
+          <w:bCs/>
+          <w:sz w:val="36"/>
+          <w:szCs w:val="36"/>
+        </w:rPr>
+      </w:pPr>
+      <w:r>
+        <w:rPr>
+          <w:b/>
+          <w:bCs/>
+          <w:sz w:val="36"/>
+          <w:szCs w:val="36"/>
+        </w:rPr>
+        <w:t>Frameworks and Libraries</w:t>
       </w:r>
     </w:p>
     <w:p>
@@ -216,16 +363,34 @@
           <w:numId w:val="1"/>
         </w:numPr>
         <w:rPr>
-          <w:sz w:val="32"/>
-          <w:szCs w:val="32"/>
-        </w:rPr>
-      </w:pPr>
-      <w:r>
-        <w:rPr>
-          <w:sz w:val="32"/>
-          <w:szCs w:val="32"/>
-        </w:rPr>
-        <w:t>Provide helpful response for the user.</w:t>
+          <w:sz w:val="36"/>
+          <w:szCs w:val="36"/>
+        </w:rPr>
+      </w:pPr>
+      <w:proofErr w:type="spellStart"/>
+      <w:r>
+        <w:rPr>
+          <w:sz w:val="36"/>
+          <w:szCs w:val="36"/>
+        </w:rPr>
+        <w:t>CrewAI</w:t>
+      </w:r>
+      <w:proofErr w:type="spellEnd"/>
+      <w:r>
+        <w:rPr>
+          <w:b/>
+          <w:bCs/>
+          <w:sz w:val="36"/>
+          <w:szCs w:val="36"/>
+        </w:rPr>
+        <w:t xml:space="preserve">: </w:t>
+      </w:r>
+      <w:r>
+        <w:rPr>
+          <w:sz w:val="36"/>
+          <w:szCs w:val="36"/>
+        </w:rPr>
+        <w:t>for creating agents</w:t>
       </w:r>
     </w:p>
     <w:p>
@@ -236,16 +401,56 @@
           <w:numId w:val="1"/>
         </w:numPr>
         <w:rPr>
-          <w:sz w:val="32"/>
-          <w:szCs w:val="32"/>
-        </w:rPr>
-      </w:pPr>
-      <w:r>
-        <w:rPr>
-          <w:sz w:val="32"/>
-          <w:szCs w:val="32"/>
-        </w:rPr>
-        <w:t>Search internet for articles that fit the person’s needs.</w:t>
+          <w:sz w:val="36"/>
+          <w:szCs w:val="36"/>
+        </w:rPr>
+      </w:pPr>
+      <w:proofErr w:type="spellStart"/>
+      <w:r>
+        <w:rPr>
+          <w:sz w:val="36"/>
+          <w:szCs w:val="36"/>
+        </w:rPr>
+        <w:t>Langchain</w:t>
+      </w:r>
+      <w:proofErr w:type="spellEnd"/>
+      <w:r>
+        <w:rPr>
+          <w:b/>
+          <w:bCs/>
+          <w:sz w:val="36"/>
+          <w:szCs w:val="36"/>
+        </w:rPr>
+        <w:t xml:space="preserve">: </w:t>
+      </w:r>
+      <w:r>
+        <w:rPr>
+          <w:sz w:val="36"/>
+          <w:szCs w:val="36"/>
+        </w:rPr>
+        <w:t>For getting models and creating custom tools.</w:t>
+      </w:r>
+    </w:p>
+    <w:p>
+      <w:pPr>
+        <w:pStyle w:val="ListParagraph"/>
+        <w:numPr>
+          <w:ilvl w:val="1"/>
+          <w:numId w:val="1"/>
+        </w:numPr>
+        <w:rPr>
+          <w:sz w:val="36"/>
+          <w:szCs w:val="36"/>
+        </w:rPr>
+      </w:pPr>
+      <w:r>
+        <w:rPr>
+          <w:b/>
+          <w:bCs/>
+          <w:sz w:val="36"/>
+          <w:szCs w:val="36"/>
+        </w:rPr>
+        <w:t xml:space="preserve">Model: </w:t>
       </w:r>
     </w:p>
     <w:p>
@@ -256,251 +461,23 @@
           <w:numId w:val="1"/>
         </w:numPr>
         <w:rPr>
-          <w:sz w:val="32"/>
-          <w:szCs w:val="32"/>
-        </w:rPr>
-      </w:pPr>
-      <w:r>
-        <w:rPr>
-          <w:sz w:val="32"/>
-          <w:szCs w:val="32"/>
-        </w:rPr>
-        <w:t>Make health recommendations based on the blood test.</w:t>
-      </w:r>
-    </w:p>
-    <w:p>
-      <w:pPr>
-        <w:pStyle w:val="ListParagraph"/>
-        <w:numPr>
-          <w:ilvl w:val="0"/>
-          <w:numId w:val="1"/>
-        </w:numPr>
-        <w:rPr>
-          <w:b/>
-          <w:bCs/>
-          <w:sz w:val="48"/>
-          <w:szCs w:val="48"/>
-        </w:rPr>
-      </w:pPr>
-      <w:r>
-        <w:rPr>
-          <w:b/>
-          <w:bCs/>
-          <w:sz w:val="48"/>
-          <w:szCs w:val="48"/>
-        </w:rPr>
-        <w:t>Technology/Framework/Libraries</w:t>
-      </w:r>
-    </w:p>
-    <w:p>
-      <w:pPr>
-        <w:pStyle w:val="ListParagraph"/>
-        <w:numPr>
-          <w:ilvl w:val="1"/>
-          <w:numId w:val="1"/>
-        </w:numPr>
-        <w:rPr>
-          <w:b/>
-          <w:bCs/>
-          <w:sz w:val="36"/>
-          <w:szCs w:val="36"/>
-        </w:rPr>
-      </w:pPr>
-      <w:r>
-        <w:rPr>
-          <w:b/>
-          <w:bCs/>
-          <w:sz w:val="36"/>
-          <w:szCs w:val="36"/>
-        </w:rPr>
-        <w:t xml:space="preserve">Programming Language: </w:t>
-      </w:r>
-    </w:p>
-    <w:p>
-      <w:pPr>
-        <w:pStyle w:val="ListParagraph"/>
-        <w:numPr>
-          <w:ilvl w:val="2"/>
-          <w:numId w:val="1"/>
-        </w:numPr>
-        <w:rPr>
-          <w:b/>
-          <w:bCs/>
-          <w:sz w:val="36"/>
-          <w:szCs w:val="36"/>
-        </w:rPr>
-      </w:pPr>
-      <w:r>
-        <w:rPr>
-          <w:sz w:val="36"/>
-          <w:szCs w:val="36"/>
-        </w:rPr>
-        <w:t>Python</w:t>
-      </w:r>
-    </w:p>
-    <w:p>
-      <w:pPr>
-        <w:pStyle w:val="ListParagraph"/>
-        <w:numPr>
-          <w:ilvl w:val="1"/>
-          <w:numId w:val="1"/>
-        </w:numPr>
-        <w:rPr>
-          <w:b/>
-          <w:bCs/>
-          <w:sz w:val="36"/>
-          <w:szCs w:val="36"/>
-        </w:rPr>
-      </w:pPr>
-      <w:r>
-        <w:rPr>
-          <w:b/>
-          <w:bCs/>
-          <w:sz w:val="36"/>
-          <w:szCs w:val="36"/>
-        </w:rPr>
-        <w:t>Frameworks and Libraries</w:t>
-      </w:r>
-    </w:p>
-    <w:p>
-      <w:pPr>
-        <w:pStyle w:val="ListParagraph"/>
-        <w:numPr>
-          <w:ilvl w:val="2"/>
-          <w:numId w:val="1"/>
-        </w:numPr>
-        <w:rPr>
-          <w:sz w:val="36"/>
-          <w:szCs w:val="36"/>
-        </w:rPr>
-      </w:pPr>
-      <w:proofErr w:type="spellStart"/>
-      <w:r>
-        <w:rPr>
-          <w:sz w:val="36"/>
-          <w:szCs w:val="36"/>
-        </w:rPr>
-        <w:t>CrewAI</w:t>
-      </w:r>
-      <w:proofErr w:type="spellEnd"/>
-      <w:r>
-        <w:rPr>
-          <w:b/>
-          <w:bCs/>
-          <w:sz w:val="36"/>
-          <w:szCs w:val="36"/>
-        </w:rPr>
-        <w:t xml:space="preserve">: </w:t>
-      </w:r>
-      <w:r>
-        <w:rPr>
-          <w:sz w:val="36"/>
-          <w:szCs w:val="36"/>
-        </w:rPr>
-        <w:t>for creating agents</w:t>
-      </w:r>
-    </w:p>
-    <w:p>
-      <w:pPr>
-        <w:pStyle w:val="ListParagraph"/>
-        <w:numPr>
-          <w:ilvl w:val="2"/>
-          <w:numId w:val="1"/>
-        </w:numPr>
-        <w:rPr>
-          <w:sz w:val="36"/>
-          <w:szCs w:val="36"/>
-        </w:rPr>
-      </w:pPr>
-      <w:proofErr w:type="spellStart"/>
-      <w:r>
-        <w:rPr>
-          <w:sz w:val="36"/>
-          <w:szCs w:val="36"/>
-        </w:rPr>
-        <w:t>Langchain</w:t>
-      </w:r>
-      <w:proofErr w:type="spellEnd"/>
-      <w:r>
-        <w:rPr>
-          <w:b/>
-          <w:bCs/>
-          <w:sz w:val="36"/>
-          <w:szCs w:val="36"/>
-        </w:rPr>
-        <w:t xml:space="preserve">: </w:t>
-      </w:r>
-      <w:r>
-        <w:rPr>
-          <w:sz w:val="36"/>
-          <w:szCs w:val="36"/>
-        </w:rPr>
-        <w:t>For getting models and creating custom tools.</w:t>
-      </w:r>
-    </w:p>
-    <w:p>
-      <w:pPr>
-        <w:pStyle w:val="ListParagraph"/>
-        <w:numPr>
-          <w:ilvl w:val="1"/>
-          <w:numId w:val="1"/>
-        </w:numPr>
-        <w:rPr>
-          <w:sz w:val="36"/>
-          <w:szCs w:val="36"/>
-        </w:rPr>
-      </w:pPr>
-      <w:r>
-        <w:rPr>
-          <w:b/>
-          <w:bCs/>
-          <w:sz w:val="36"/>
-          <w:szCs w:val="36"/>
-        </w:rPr>
-        <w:t xml:space="preserve">Model: </w:t>
-      </w:r>
-    </w:p>
-    <w:p>
-      <w:pPr>
-        <w:pStyle w:val="ListParagraph"/>
-        <w:numPr>
-          <w:ilvl w:val="2"/>
-          <w:numId w:val="1"/>
-        </w:numPr>
-        <w:rPr>
-          <w:sz w:val="36"/>
-          <w:szCs w:val="36"/>
-        </w:rPr>
-      </w:pPr>
-      <w:r>
-        <w:rPr>
-          <w:sz w:val="36"/>
-          <w:szCs w:val="36"/>
-        </w:rPr>
-        <w:t>Google gemini-1.5-</w:t>
-      </w:r>
-      <w:proofErr w:type="gramStart"/>
-      <w:r>
-        <w:rPr>
-          <w:sz w:val="36"/>
-          <w:szCs w:val="36"/>
-        </w:rPr>
-        <w:t>flash</w:t>
-      </w:r>
-      <w:r>
-        <w:rPr>
-          <w:sz w:val="36"/>
-          <w:szCs w:val="36"/>
-        </w:rPr>
-        <w:t>(</w:t>
-      </w:r>
-      <w:proofErr w:type="gramEnd"/>
-      <w:r>
-        <w:rPr>
-          <w:sz w:val="36"/>
-          <w:szCs w:val="36"/>
-        </w:rPr>
-        <w:t>free tier)</w:t>
+          <w:sz w:val="36"/>
+          <w:szCs w:val="36"/>
+        </w:rPr>
+      </w:pPr>
+      <w:r>
+        <w:rPr>
+          <w:sz w:val="36"/>
+          <w:szCs w:val="36"/>
+        </w:rPr>
+        <w:t>Google gemini-1.5-flash</w:t>
+      </w:r>
+      <w:r>
+        <w:rPr>
+          <w:sz w:val="36"/>
+          <w:szCs w:val="36"/>
+        </w:rPr>
+        <w:t>(free tier)</w:t>
       </w:r>
     </w:p>
     <w:p>
@@ -1394,21 +1371,7 @@
           <w:sz w:val="36"/>
           <w:szCs w:val="36"/>
         </w:rPr>
-        <w:t xml:space="preserve">Search the internet </w:t>
-      </w:r>
-      <w:r>
-        <w:rPr>
-          <w:sz w:val="36"/>
-          <w:szCs w:val="36"/>
-        </w:rPr>
-        <w:t xml:space="preserve">to </w:t>
-      </w:r>
-      <w:r>
-        <w:rPr>
-          <w:sz w:val="36"/>
-          <w:szCs w:val="36"/>
-        </w:rPr>
-        <w:t>find up-to-date health recommendations from the web for the patients based on their blood test reports</w:t>
+        <w:t>Search the internet to find up-to-date health recommendations from the web for the patients based on their blood test reports</w:t>
       </w:r>
       <w:r>
         <w:rPr>
@@ -1610,6 +1573,7 @@
       </w:pPr>
       <w:r>
         <w:rPr>
+          <w:noProof/>
           <w:sz w:val="48"/>
           <w:szCs w:val="48"/>
         </w:rPr>
@@ -1844,6 +1808,106 @@
                     <a:xfrm>
                       <a:off x="0" y="0"/>
                       <a:ext cx="5707940" cy="7866915"/>
+                    </a:xfrm>
+                    <a:prstGeom prst="rect">
+                      <a:avLst/>
+                    </a:prstGeom>
+                  </pic:spPr>
+                </pic:pic>
+              </a:graphicData>
+            </a:graphic>
+          </wp:inline>
+        </w:drawing>
+      </w:r>
+    </w:p>
+    <w:p>
+      <w:pPr>
+        <w:pStyle w:val="ListParagraph"/>
+        <w:numPr>
+          <w:ilvl w:val="0"/>
+          <w:numId w:val="8"/>
+        </w:numPr>
+        <w:rPr>
+          <w:sz w:val="40"/>
+          <w:szCs w:val="40"/>
+        </w:rPr>
+      </w:pPr>
+      <w:r>
+        <w:rPr>
+          <w:sz w:val="40"/>
+          <w:szCs w:val="40"/>
+        </w:rPr>
+        <w:lastRenderedPageBreak/>
+        <w:t>Proof to show that the agent is using internet</w:t>
+      </w:r>
+      <w:r>
+        <w:rPr>
+          <w:sz w:val="40"/>
+          <w:szCs w:val="40"/>
+        </w:rPr>
+        <w:t xml:space="preserve"> using </w:t>
+      </w:r>
+      <w:proofErr w:type="spellStart"/>
+      <w:r>
+        <w:rPr>
+          <w:sz w:val="40"/>
+          <w:szCs w:val="40"/>
+        </w:rPr>
+        <w:t>Serper</w:t>
+      </w:r>
+      <w:proofErr w:type="spellEnd"/>
+      <w:r>
+        <w:rPr>
+          <w:sz w:val="40"/>
+          <w:szCs w:val="40"/>
+        </w:rPr>
+        <w:t xml:space="preserve"> API</w:t>
+      </w:r>
+    </w:p>
+    <w:p>
+      <w:pPr>
+        <w:rPr>
+          <w:sz w:val="40"/>
+          <w:szCs w:val="40"/>
+        </w:rPr>
+      </w:pPr>
+      <w:r>
+        <w:rPr>
+          <w:noProof/>
+          <w:sz w:val="40"/>
+          <w:szCs w:val="40"/>
+        </w:rPr>
+        <w:drawing>
+          <wp:inline distT="0" distB="0" distL="0" distR="0" wp14:anchorId="2690073A" wp14:editId="15556BA7">
+            <wp:extent cx="6311900" cy="1689100"/>
+            <wp:effectExtent l="0" t="0" r="0" b="6350"/>
+            <wp:docPr id="1547411176" name="Picture 1"/>
+            <wp:cNvGraphicFramePr>
+              <a:graphicFrameLocks xmlns:a="http://schemas.openxmlformats.org/drawingml/2006/main" noChangeAspect="1"/>
+            </wp:cNvGraphicFramePr>
+            <a:graphic xmlns:a="http://schemas.openxmlformats.org/drawingml/2006/main">
+              <a:graphicData uri="http://schemas.openxmlformats.org/drawingml/2006/picture">
+                <pic:pic xmlns:pic="http://schemas.openxmlformats.org/drawingml/2006/picture">
+                  <pic:nvPicPr>
+                    <pic:cNvPr id="1547411176" name="Picture 1547411176"/>
+                    <pic:cNvPicPr/>
+                  </pic:nvPicPr>
+                  <pic:blipFill>
+                    <a:blip r:embed="rId9" cstate="print">
+                      <a:extLst>
+                        <a:ext uri="{28A0092B-C50C-407E-A947-70E740481C1C}">
+                          <a14:useLocalDpi xmlns:a14="http://schemas.microsoft.com/office/drawing/2010/main" val="0"/>
+                        </a:ext>
+                      </a:extLst>
+                    </a:blip>
+                    <a:stretch>
+                      <a:fillRect/>
+                    </a:stretch>
+                  </pic:blipFill>
+                  <pic:spPr>
+                    <a:xfrm>
+                      <a:off x="0" y="0"/>
+                      <a:ext cx="6311900" cy="1689100"/>
                     </a:xfrm>
                     <a:prstGeom prst="rect">
                       <a:avLst/>
@@ -3067,6 +3131,7 @@
   <w:style w:type="character" w:default="1" w:styleId="DefaultParagraphFont">
     <w:name w:val="Default Paragraph Font"/>
     <w:uiPriority w:val="1"/>
+    <w:semiHidden/>
     <w:unhideWhenUsed/>
   </w:style>
   <w:style w:type="table" w:default="1" w:styleId="TableNormal">

</xml_diff>